<commit_message>
DS009 | Fix The Results The API Feeds Out
test commit to see if fork works lol, will work on the actual user story obviously
</commit_message>
<xml_diff>
--- a/user story.docx
+++ b/user story.docx
@@ -688,13 +688,26 @@
         <w:t>As a developer, I want to make the platform available as a mobile app to give users the flexibility to access meal planning services on the go.</w:t>
       </w:r>
     </w:p>
-    <w:p/>
-    <w:p>
-      <w:r>
-        <w:t>TESTINGGGGGGGGGGGGG</w:t>
-      </w:r>
-    </w:p>
-    <w:p/>
+    <w:p>
+      <w:pPr>
+        <w:rPr>
+          <w:b/>
+          <w:bCs/>
+        </w:rPr>
+      </w:pPr>
+      <w:r>
+        <w:rPr>
+          <w:b/>
+          <w:bCs/>
+        </w:rPr>
+        <w:t>Developer Story 9:</w:t>
+      </w:r>
+    </w:p>
+    <w:p>
+      <w:r>
+        <w:t>As a developer, I want to fix the results the API feeds out so that users can get an accurate meal plan</w:t>
+      </w:r>
+    </w:p>
     <w:sectPr>
       <w:pgSz w:w="11906" w:h="16838"/>
       <w:pgMar w:top="1440" w:right="1440" w:bottom="1440" w:left="1440" w:header="708" w:footer="708" w:gutter="0"/>

</xml_diff>

<commit_message>
US022 | User Profile Section
Major Changes:
- Added user profile page -> if a user is logged in, it will show them their name, email and how long they've been signed up for. If the user is not logged in , then the "NotLoggedIn.jsx" file is shown to them. Pls note that this is NOT a full implementation of the user profile page, but is the foundation / groundwork for Asad to do the favourites.

- UserProfile.jsx (and now SignInCard.js) track if the user is logged in or not

- Main UserProfile.jsx is broken down into components

- All of the user profile stuff is housed within the userProfile folder

- Added UserProfile.test.js test file

Backend changes:

- Added a middleware to authenticate the user. How this middleware works is broken down in the comments

- Added a user profile endpoint
</commit_message>
<xml_diff>
--- a/user story.docx
+++ b/user story.docx
@@ -444,6 +444,26 @@
       </w:r>
     </w:p>
     <w:p>
+      <w:pPr>
+        <w:rPr>
+          <w:b/>
+          <w:bCs/>
+        </w:rPr>
+      </w:pPr>
+      <w:r>
+        <w:rPr>
+          <w:b/>
+          <w:bCs/>
+        </w:rPr>
+        <w:t>User Story 22:</w:t>
+      </w:r>
+    </w:p>
+    <w:p>
+      <w:r>
+        <w:t xml:space="preserve">As a user, I would like to access the profile section so that I can view my favourite recipes, recently viewed recipes, and be able to log out. </w:t>
+      </w:r>
+    </w:p>
+    <w:p>
       <w:r>
         <w:rPr>
           <w:b/>
@@ -488,6 +508,7 @@
     </w:p>
     <w:p>
       <w:r>
+        <w:lastRenderedPageBreak/>
         <w:t>As a developer, I want to build a secure registration and login system to allow users to create new accounts and access all the website’s functionalities.</w:t>
       </w:r>
     </w:p>
@@ -522,7 +543,6 @@
     </w:p>
     <w:p>
       <w:r>
-        <w:lastRenderedPageBreak/>
         <w:t>As a developer, I need to implement interactive page elements, such as scroll and button functions, so users can easily navigate and personalize their meal plans.</w:t>
       </w:r>
     </w:p>

</xml_diff>